<commit_message>
adding analyses and stuff
</commit_message>
<xml_diff>
--- a/crep_griskevicius.docx
+++ b/crep_griskevicius.docx
@@ -1965,21 +1965,27 @@
       <w:r>
         <w:t xml:space="preserve">JORDAN TO-DO:</w:t>
       </w:r>
-      <w:r>
-        <w:t xml:space="preserve"> </w:t>
-      </w:r>
-      <w:r>
-        <w:t xml:space="preserve">-Look at US versus elsewhere</w:t>
-      </w:r>
-      <w:r>
-        <w:t xml:space="preserve"> </w:t>
-      </w:r>
+    </w:p>
+    <w:p>
+      <w:pPr>
+        <w:pStyle w:val="BodyText"/>
+      </w:pPr>
+      <w:r>
+        <w:t xml:space="preserve">-Look at US versus elsewhere (code written for this)</w:t>
+      </w:r>
+    </w:p>
+    <w:p>
+      <w:pPr>
+        <w:pStyle w:val="BodyText"/>
+      </w:pPr>
       <w:r>
         <w:t xml:space="preserve">-Look at the effect over time</w:t>
       </w:r>
-      <w:r>
-        <w:t xml:space="preserve"> </w:t>
-      </w:r>
+    </w:p>
+    <w:p>
+      <w:pPr>
+        <w:pStyle w:val="BodyText"/>
+      </w:pPr>
       <w:r>
         <w:t xml:space="preserve">-Look at how to compare effect sizes over time</w:t>
       </w:r>
@@ -2109,14 +2115,6 @@
         <w:pStyle w:val="FirstParagraph"/>
       </w:pPr>
       <w:r>
-        <w:t xml:space="preserve">JORDAN TO-DO: Replace results below with full F results</w:t>
-      </w:r>
-    </w:p>
-    <w:p>
-      <w:pPr>
-        <w:pStyle w:val="BodyText"/>
-      </w:pPr>
-      <w:r>
         <w:t xml:space="preserve">We conducted a 2 x 2 factorial ANOVA (political orientation: liberal vs. conservative; condition: control vs. experimental) to determine whether political orientation interacted with condition in its association with the composite green score. As predicted, we did find a main effect of political orientation such that participants who identified as liberal selected significantly more green products on average (</w:t>
       </w:r>
       <w:r>
@@ -2130,7 +2128,7 @@
         <w:t xml:space="preserve"> </w:t>
       </w:r>
       <w:r>
-        <w:t xml:space="preserve">= 1.87214,</w:t>
+        <w:t xml:space="preserve">= 1.87,</w:t>
       </w:r>
       <w:r>
         <w:t xml:space="preserve"> </w:t>
@@ -2146,7 +2144,7 @@
         <w:t xml:space="preserve"> </w:t>
       </w:r>
       <w:r>
-        <w:t xml:space="preserve">= 0.9760289) than participants who identified as conservative (</w:t>
+        <w:t xml:space="preserve">= 0.98) than participants who identified as conservative (</w:t>
       </w:r>
       <w:r>
         <w:rPr>
@@ -2159,7 +2157,7 @@
         <w:t xml:space="preserve"> </w:t>
       </w:r>
       <w:r>
-        <w:t xml:space="preserve">= 1.2463504,</w:t>
+        <w:t xml:space="preserve">= 1.25,</w:t>
       </w:r>
       <w:r>
         <w:t xml:space="preserve"> </w:t>
@@ -2175,7 +2173,7 @@
         <w:t xml:space="preserve"> </w:t>
       </w:r>
       <w:r>
-        <w:t xml:space="preserve">= 0.9653434),</w:t>
+        <w:t xml:space="preserve">= 0.97),</w:t>
       </w:r>
       <w:r>
         <w:t xml:space="preserve"> </w:t>
@@ -2252,72 +2250,82 @@
         <w:t xml:space="preserve"> </w:t>
       </w:r>
       <m:oMath>
-        <m:sSubSup>
+        <m:sSup>
           <m:e>
-            <m:acc>
-              <m:accPr>
-                <m:chr m:val="̂"/>
-              </m:accPr>
-              <m:e>
-                <m:r>
-                  <m:t>η</m:t>
-                </m:r>
-              </m:e>
-            </m:acc>
+            <m:r>
+              <m:t>η</m:t>
+            </m:r>
           </m:e>
-          <m:sub>
-            <m:r>
-              <m:t>G</m:t>
-            </m:r>
-          </m:sub>
           <m:sup>
             <m:r>
               <m:t>2</m:t>
             </m:r>
           </m:sup>
-        </m:sSubSup>
-        <m:r>
-          <m:rPr>
-            <m:sty m:val="p"/>
-          </m:rPr>
-          <m:t>=</m:t>
-        </m:r>
-        <m:r>
-          <m:t>.092</m:t>
-        </m:r>
+        </m:sSup>
       </m:oMath>
       <w:r>
-        <w:t xml:space="preserve">, 90% CI</w:t>
-      </w:r>
-      <w:r>
-        <w:t xml:space="preserve"> </w:t>
-      </w:r>
-      <m:oMath>
-        <m:d>
-          <m:dPr>
-            <m:begChr m:val="["/>
-            <m:endChr m:val="]"/>
-            <m:sepChr m:val=""/>
-            <m:grow/>
-          </m:dPr>
-          <m:e>
-            <m:r>
-              <m:t>.069</m:t>
-            </m:r>
-            <m:r>
-              <m:rPr>
-                <m:sty m:val="p"/>
-              </m:rPr>
-              <m:t>,</m:t>
-            </m:r>
-            <m:r>
-              <m:t>.118</m:t>
-            </m:r>
-          </m:e>
-        </m:d>
-      </m:oMath>
-      <w:r>
-        <w:t xml:space="preserve">. As we found earlier, there was also no main effect of condition; the mean scores for participants in the grouped control condition (M = 1.6512992, SD = 0.9942984) did not differ from those in the status condition (M = 1.6146927, SD = 0.9973528),</w:t>
+        <w:t xml:space="preserve"> </w:t>
+      </w:r>
+      <w:r>
+        <w:t xml:space="preserve">= .092. As we found earlier, there was also no main effect of condition; the mean scores for participants in the grouped control condition (</w:t>
+      </w:r>
+      <w:r>
+        <w:rPr>
+          <w:iCs/>
+          <w:i/>
+        </w:rPr>
+        <w:t xml:space="preserve">M</w:t>
+      </w:r>
+      <w:r>
+        <w:t xml:space="preserve"> </w:t>
+      </w:r>
+      <w:r>
+        <w:t xml:space="preserve">= 1.65,</w:t>
+      </w:r>
+      <w:r>
+        <w:t xml:space="preserve"> </w:t>
+      </w:r>
+      <w:r>
+        <w:rPr>
+          <w:iCs/>
+          <w:i/>
+        </w:rPr>
+        <w:t xml:space="preserve">SD</w:t>
+      </w:r>
+      <w:r>
+        <w:t xml:space="preserve"> </w:t>
+      </w:r>
+      <w:r>
+        <w:t xml:space="preserve">= 0.99) did not differ from those in the status condition (</w:t>
+      </w:r>
+      <w:r>
+        <w:rPr>
+          <w:iCs/>
+          <w:i/>
+        </w:rPr>
+        <w:t xml:space="preserve">M</w:t>
+      </w:r>
+      <w:r>
+        <w:t xml:space="preserve"> </w:t>
+      </w:r>
+      <w:r>
+        <w:t xml:space="preserve">= 1.61,</w:t>
+      </w:r>
+      <w:r>
+        <w:t xml:space="preserve"> </w:t>
+      </w:r>
+      <w:r>
+        <w:rPr>
+          <w:iCs/>
+          <w:i/>
+        </w:rPr>
+        <w:t xml:space="preserve">SD</w:t>
+      </w:r>
+      <w:r>
+        <w:t xml:space="preserve"> </w:t>
+      </w:r>
+      <w:r>
+        <w:t xml:space="preserve">= 1),</w:t>
       </w:r>
       <w:r>
         <w:t xml:space="preserve"> </w:t>
@@ -2394,75 +2402,24 @@
         <w:t xml:space="preserve"> </w:t>
       </w:r>
       <m:oMath>
-        <m:sSubSup>
+        <m:sSup>
           <m:e>
-            <m:acc>
-              <m:accPr>
-                <m:chr m:val="̂"/>
-              </m:accPr>
-              <m:e>
-                <m:r>
-                  <m:t>η</m:t>
-                </m:r>
-              </m:e>
-            </m:acc>
+            <m:r>
+              <m:t>η</m:t>
+            </m:r>
           </m:e>
-          <m:sub>
-            <m:r>
-              <m:t>G</m:t>
-            </m:r>
-          </m:sub>
           <m:sup>
             <m:r>
               <m:t>2</m:t>
             </m:r>
           </m:sup>
-        </m:sSubSup>
-        <m:r>
-          <m:rPr>
-            <m:sty m:val="p"/>
-          </m:rPr>
-          <m:t>=</m:t>
-        </m:r>
-        <m:r>
-          <m:t>.000</m:t>
-        </m:r>
+        </m:sSup>
       </m:oMath>
       <w:r>
-        <w:t xml:space="preserve">, 90% CI</w:t>
-      </w:r>
-      <w:r>
-        <w:t xml:space="preserve"> </w:t>
-      </w:r>
-      <m:oMath>
-        <m:d>
-          <m:dPr>
-            <m:begChr m:val="["/>
-            <m:endChr m:val="]"/>
-            <m:sepChr m:val=""/>
-            <m:grow/>
-          </m:dPr>
-          <m:e>
-            <m:r>
-              <m:t>.000</m:t>
-            </m:r>
-            <m:r>
-              <m:rPr>
-                <m:sty m:val="p"/>
-              </m:rPr>
-              <m:t>,</m:t>
-            </m:r>
-            <m:r>
-              <m:t>.004</m:t>
-            </m:r>
-          </m:e>
-        </m:d>
-      </m:oMath>
-      <w:r>
-        <w:t xml:space="preserve"> </w:t>
-      </w:r>
-      <w:r>
-        <w:t xml:space="preserve">. There was also no interaction between the two variables,</w:t>
+        <w:t xml:space="preserve"> </w:t>
+      </w:r>
+      <w:r>
+        <w:t xml:space="preserve">= .000. There was also no interaction between the two variables,</w:t>
       </w:r>
       <w:r>
         <w:t xml:space="preserve"> </w:t>
@@ -2539,72 +2496,24 @@
         <w:t xml:space="preserve"> </w:t>
       </w:r>
       <m:oMath>
-        <m:sSubSup>
+        <m:sSup>
           <m:e>
-            <m:acc>
-              <m:accPr>
-                <m:chr m:val="̂"/>
-              </m:accPr>
-              <m:e>
-                <m:r>
-                  <m:t>η</m:t>
-                </m:r>
-              </m:e>
-            </m:acc>
+            <m:r>
+              <m:t>η</m:t>
+            </m:r>
           </m:e>
-          <m:sub>
-            <m:r>
-              <m:t>G</m:t>
-            </m:r>
-          </m:sub>
           <m:sup>
             <m:r>
               <m:t>2</m:t>
             </m:r>
           </m:sup>
-        </m:sSubSup>
-        <m:r>
-          <m:rPr>
-            <m:sty m:val="p"/>
-          </m:rPr>
-          <m:t>=</m:t>
-        </m:r>
-        <m:r>
-          <m:t>.000</m:t>
-        </m:r>
+        </m:sSup>
       </m:oMath>
       <w:r>
-        <w:t xml:space="preserve">, 90% CI</w:t>
-      </w:r>
-      <w:r>
-        <w:t xml:space="preserve"> </w:t>
-      </w:r>
-      <m:oMath>
-        <m:d>
-          <m:dPr>
-            <m:begChr m:val="["/>
-            <m:endChr m:val="]"/>
-            <m:sepChr m:val=""/>
-            <m:grow/>
-          </m:dPr>
-          <m:e>
-            <m:r>
-              <m:t>.000</m:t>
-            </m:r>
-            <m:r>
-              <m:rPr>
-                <m:sty m:val="p"/>
-              </m:rPr>
-              <m:t>,</m:t>
-            </m:r>
-            <m:r>
-              <m:t>.004</m:t>
-            </m:r>
-          </m:e>
-        </m:d>
-      </m:oMath>
-      <w:r>
-        <w:t xml:space="preserve">.</w:t>
+        <w:t xml:space="preserve"> </w:t>
+      </w:r>
+      <w:r>
+        <w:t xml:space="preserve">= .000.</w:t>
       </w:r>
     </w:p>
     <w:p>
@@ -2743,7 +2652,7 @@
         <w:t xml:space="preserve"> </w:t>
       </w:r>
       <w:r>
-        <w:t xml:space="preserve">= 1.7727273,</w:t>
+        <w:t xml:space="preserve">= 1.77,</w:t>
       </w:r>
       <w:r>
         <w:t xml:space="preserve"> </w:t>
@@ -2759,7 +2668,7 @@
         <w:t xml:space="preserve"> </w:t>
       </w:r>
       <w:r>
-        <w:t xml:space="preserve">= 1.0254431) than participants who identified as Republican (</w:t>
+        <w:t xml:space="preserve">= 1.03) than participants who identified as Republican (</w:t>
       </w:r>
       <w:r>
         <w:rPr>
@@ -2772,7 +2681,7 @@
         <w:t xml:space="preserve"> </w:t>
       </w:r>
       <w:r>
-        <w:t xml:space="preserve">= 1.122905,</w:t>
+        <w:t xml:space="preserve">= 1.12,</w:t>
       </w:r>
       <w:r>
         <w:t xml:space="preserve"> </w:t>
@@ -2788,7 +2697,7 @@
         <w:t xml:space="preserve"> </w:t>
       </w:r>
       <w:r>
-        <w:t xml:space="preserve">= 0.8588472),</w:t>
+        <w:t xml:space="preserve">= 0.86),</w:t>
       </w:r>
       <w:r>
         <w:t xml:space="preserve"> </w:t>
@@ -2850,7 +2759,30 @@
         </m:r>
       </m:oMath>
       <w:r>
-        <w:t xml:space="preserve">, 0.093. We were unable to detect an interaction between political party and condition,</w:t>
+        <w:t xml:space="preserve">,</w:t>
+      </w:r>
+      <w:r>
+        <w:t xml:space="preserve"> </w:t>
+      </w:r>
+      <m:oMath>
+        <m:sSup>
+          <m:e>
+            <m:r>
+              <m:t>η</m:t>
+            </m:r>
+          </m:e>
+          <m:sup>
+            <m:r>
+              <m:t>2</m:t>
+            </m:r>
+          </m:sup>
+        </m:sSup>
+      </m:oMath>
+      <w:r>
+        <w:t xml:space="preserve"> </w:t>
+      </w:r>
+      <w:r>
+        <w:t xml:space="preserve">= 0.09. We were unable to detect an interaction between political party and condition,</w:t>
       </w:r>
       <w:r>
         <w:t xml:space="preserve"> </w:t>
@@ -2912,10 +2844,30 @@
         </m:r>
       </m:oMath>
       <w:r>
-        <w:t xml:space="preserve">, 2.7629537</w:t>
-      </w:r>
-      <w:r>
-        <w:t xml:space="preserve">^{-4}, and as reported in the</w:t>
+        <w:t xml:space="preserve">,</w:t>
+      </w:r>
+      <w:r>
+        <w:t xml:space="preserve"> </w:t>
+      </w:r>
+      <m:oMath>
+        <m:sSup>
+          <m:e>
+            <m:r>
+              <m:t>η</m:t>
+            </m:r>
+          </m:e>
+          <m:sup>
+            <m:r>
+              <m:t>2</m:t>
+            </m:r>
+          </m:sup>
+        </m:sSup>
+      </m:oMath>
+      <w:r>
+        <w:t xml:space="preserve"> </w:t>
+      </w:r>
+      <w:r>
+        <w:t xml:space="preserve">= 0, and as reported in the</w:t>
       </w:r>
       <w:r>
         <w:t xml:space="preserve"> </w:t>
@@ -2949,7 +2901,7 @@
         <w:t xml:space="preserve"> </w:t>
       </w:r>
       <w:r>
-        <w:t xml:space="preserve">= 1.6512992,</w:t>
+        <w:t xml:space="preserve">= 1.65,</w:t>
       </w:r>
       <w:r>
         <w:t xml:space="preserve"> </w:t>
@@ -2965,7 +2917,7 @@
         <w:t xml:space="preserve"> </w:t>
       </w:r>
       <w:r>
-        <w:t xml:space="preserve">= 0.9942984; status:</w:t>
+        <w:t xml:space="preserve">= 0.99); status:</w:t>
       </w:r>
       <w:r>
         <w:t xml:space="preserve"> </w:t>
@@ -2981,7 +2933,7 @@
         <w:t xml:space="preserve"> </w:t>
       </w:r>
       <w:r>
-        <w:t xml:space="preserve">= 1.6146927,</w:t>
+        <w:t xml:space="preserve">= 1.61,</w:t>
       </w:r>
       <w:r>
         <w:t xml:space="preserve"> </w:t>
@@ -2997,7 +2949,7 @@
         <w:t xml:space="preserve"> </w:t>
       </w:r>
       <w:r>
-        <w:t xml:space="preserve">= 0.9973528),</w:t>
+        <w:t xml:space="preserve">= 1),</w:t>
       </w:r>
       <w:r>
         <w:t xml:space="preserve"> </w:t>
@@ -3059,7 +3011,30 @@
         </m:r>
       </m:oMath>
       <w:r>
-        <w:t xml:space="preserve">, 0.0015908.</w:t>
+        <w:t xml:space="preserve">,</w:t>
+      </w:r>
+      <w:r>
+        <w:t xml:space="preserve"> </w:t>
+      </w:r>
+      <m:oMath>
+        <m:sSup>
+          <m:e>
+            <m:r>
+              <m:t>η</m:t>
+            </m:r>
+          </m:e>
+          <m:sup>
+            <m:r>
+              <m:t>2</m:t>
+            </m:r>
+          </m:sup>
+        </m:sSup>
+      </m:oMath>
+      <w:r>
+        <w:t xml:space="preserve"> </w:t>
+      </w:r>
+      <w:r>
+        <w:t xml:space="preserve">= 0.</w:t>
       </w:r>
     </w:p>
     <w:bookmarkEnd w:id="52"/>

</xml_diff>